<commit_message>
pregunta 2 de entrevista stakeholders
</commit_message>
<xml_diff>
--- a/Documentacion/Entrevista Stakeholders1(1).docx
+++ b/Documentacion/Entrevista Stakeholders1(1).docx
@@ -1,18 +1,17 @@
 
 <file path=word/document.xml><?xml version="1.0" encoding="utf-8"?>
-<w:document xmlns:wpc="http://schemas.microsoft.com/office/word/2010/wordprocessingCanvas" xmlns:mc="http://schemas.openxmlformats.org/markup-compatibility/2006" xmlns:o="urn:schemas-microsoft-com:office:office" xmlns:r="http://schemas.openxmlformats.org/officeDocument/2006/relationships" xmlns:m="http://schemas.openxmlformats.org/officeDocument/2006/math" xmlns:v="urn:schemas-microsoft-com:vml" xmlns:wp14="http://schemas.microsoft.com/office/word/2010/wordprocessingDrawing" xmlns:wp="http://schemas.openxmlformats.org/drawingml/2006/wordprocessingDrawing" xmlns:w10="urn:schemas-microsoft-com:office:word" xmlns:w="http://schemas.openxmlformats.org/wordprocessingml/2006/main" xmlns:w14="http://schemas.microsoft.com/office/word/2010/wordml" xmlns:w15="http://schemas.microsoft.com/office/word/2012/wordml" xmlns:wpg="http://schemas.microsoft.com/office/word/2010/wordprocessingGroup" xmlns:wpi="http://schemas.microsoft.com/office/word/2010/wordprocessingInk" xmlns:wne="http://schemas.microsoft.com/office/word/2006/wordml" xmlns:wps="http://schemas.microsoft.com/office/word/2010/wordprocessingShape" mc:Ignorable="w14 w15 wp14">
+<w:document xmlns:wpc="http://schemas.microsoft.com/office/word/2010/wordprocessingCanvas" xmlns:cx="http://schemas.microsoft.com/office/drawing/2014/chartex" xmlns:cx1="http://schemas.microsoft.com/office/drawing/2015/9/8/chartex" xmlns:cx2="http://schemas.microsoft.com/office/drawing/2015/10/21/chartex" xmlns:cx3="http://schemas.microsoft.com/office/drawing/2016/5/9/chartex" xmlns:cx4="http://schemas.microsoft.com/office/drawing/2016/5/10/chartex" xmlns:cx5="http://schemas.microsoft.com/office/drawing/2016/5/11/chartex" xmlns:cx6="http://schemas.microsoft.com/office/drawing/2016/5/12/chartex" xmlns:cx7="http://schemas.microsoft.com/office/drawing/2016/5/13/chartex" xmlns:cx8="http://schemas.microsoft.com/office/drawing/2016/5/14/chartex" xmlns:mc="http://schemas.openxmlformats.org/markup-compatibility/2006" xmlns:aink="http://schemas.microsoft.com/office/drawing/2016/ink" xmlns:am3d="http://schemas.microsoft.com/office/drawing/2017/model3d" xmlns:o="urn:schemas-microsoft-com:office:office" xmlns:r="http://schemas.openxmlformats.org/officeDocument/2006/relationships" xmlns:m="http://schemas.openxmlformats.org/officeDocument/2006/math" xmlns:v="urn:schemas-microsoft-com:vml" xmlns:wp14="http://schemas.microsoft.com/office/word/2010/wordprocessingDrawing" xmlns:wp="http://schemas.openxmlformats.org/drawingml/2006/wordprocessingDrawing" xmlns:w10="urn:schemas-microsoft-com:office:word" xmlns:w="http://schemas.openxmlformats.org/wordprocessingml/2006/main" xmlns:w14="http://schemas.microsoft.com/office/word/2010/wordml" xmlns:w15="http://schemas.microsoft.com/office/word/2012/wordml" xmlns:w16cex="http://schemas.microsoft.com/office/word/2018/wordml/cex" xmlns:w16cid="http://schemas.microsoft.com/office/word/2016/wordml/cid" xmlns:w16="http://schemas.microsoft.com/office/word/2018/wordml" xmlns:w16sdtdh="http://schemas.microsoft.com/office/word/2020/wordml/sdtdatahash" xmlns:w16se="http://schemas.microsoft.com/office/word/2015/wordml/symex" xmlns:wpg="http://schemas.microsoft.com/office/word/2010/wordprocessingGroup" xmlns:wpi="http://schemas.microsoft.com/office/word/2010/wordprocessingInk" xmlns:wne="http://schemas.microsoft.com/office/word/2006/wordml" xmlns:wps="http://schemas.microsoft.com/office/word/2010/wordprocessingShape" mc:Ignorable="w14 w15 w16se w16cid w16 w16cex w16sdtdh wp14">
   <w:body>
     <w:p>
       <w:pPr>
-        <w:spacing w:after="160" w:afterAutospacing="off" w:line="257" w:lineRule="auto"/>
+        <w:spacing w:line="257" w:lineRule="auto"/>
         <w:jc w:val="center"/>
       </w:pPr>
       <w:r>
         <w:rPr>
-          <w:rFonts w:ascii="Arial" w:hAnsi="Arial" w:eastAsia="Arial" w:cs="Arial"/>
-          <w:b w:val="1"/>
-          <w:bCs w:val="1"/>
-          <w:noProof w:val="0"/>
+          <w:rFonts w:ascii="Arial" w:eastAsia="Arial" w:hAnsi="Arial" w:cs="Arial"/>
+          <w:b/>
+          <w:bCs/>
           <w:sz w:val="24"/>
           <w:szCs w:val="24"/>
           <w:lang w:val="es"/>
@@ -22,15 +21,14 @@
     </w:p>
     <w:p>
       <w:pPr>
-        <w:spacing w:after="160" w:afterAutospacing="off" w:line="257" w:lineRule="auto"/>
+        <w:spacing w:line="257" w:lineRule="auto"/>
         <w:jc w:val="center"/>
       </w:pPr>
       <w:r>
         <w:rPr>
-          <w:rFonts w:ascii="Arial" w:hAnsi="Arial" w:eastAsia="Arial" w:cs="Arial"/>
-          <w:b w:val="1"/>
-          <w:bCs w:val="1"/>
-          <w:noProof w:val="0"/>
+          <w:rFonts w:ascii="Arial" w:eastAsia="Arial" w:hAnsi="Arial" w:cs="Arial"/>
+          <w:b/>
+          <w:bCs/>
           <w:sz w:val="24"/>
           <w:szCs w:val="24"/>
           <w:lang w:val="es"/>
@@ -40,15 +38,14 @@
     </w:p>
     <w:p>
       <w:pPr>
-        <w:spacing w:after="160" w:afterAutospacing="off" w:line="257" w:lineRule="auto"/>
-        <w:jc w:val="center"/>
-      </w:pPr>
-      <w:r>
-        <w:rPr>
-          <w:rFonts w:ascii="Arial" w:hAnsi="Arial" w:eastAsia="Arial" w:cs="Arial"/>
-          <w:b w:val="1"/>
-          <w:bCs w:val="1"/>
-          <w:noProof w:val="0"/>
+        <w:spacing w:line="257" w:lineRule="auto"/>
+        <w:jc w:val="both"/>
+      </w:pPr>
+      <w:r>
+        <w:rPr>
+          <w:rFonts w:ascii="Arial" w:eastAsia="Arial" w:hAnsi="Arial" w:cs="Arial"/>
+          <w:b/>
+          <w:bCs/>
           <w:sz w:val="24"/>
           <w:szCs w:val="24"/>
           <w:lang w:val="es"/>
@@ -58,12 +55,18 @@
     </w:p>
     <w:p>
       <w:pPr>
-        <w:spacing w:after="160" w:afterAutospacing="off" w:line="257" w:lineRule="auto"/>
-      </w:pPr>
-      <w:r>
-        <w:rPr>
-          <w:rFonts w:ascii="Arial" w:hAnsi="Arial" w:eastAsia="Arial" w:cs="Arial"/>
-          <w:noProof w:val="0"/>
+        <w:spacing w:line="257" w:lineRule="auto"/>
+        <w:jc w:val="both"/>
+        <w:rPr>
+          <w:b/>
+          <w:bCs/>
+        </w:rPr>
+      </w:pPr>
+      <w:r>
+        <w:rPr>
+          <w:rFonts w:ascii="Arial" w:eastAsia="Arial" w:hAnsi="Arial" w:cs="Arial"/>
+          <w:b/>
+          <w:bCs/>
           <w:sz w:val="24"/>
           <w:szCs w:val="24"/>
           <w:lang w:val="es"/>
@@ -73,12 +76,18 @@
     </w:p>
     <w:p>
       <w:pPr>
-        <w:spacing w:after="160" w:afterAutospacing="off" w:line="257" w:lineRule="auto"/>
-      </w:pPr>
-      <w:r>
-        <w:rPr>
-          <w:rFonts w:ascii="Arial" w:hAnsi="Arial" w:eastAsia="Arial" w:cs="Arial"/>
-          <w:noProof w:val="0"/>
+        <w:spacing w:line="257" w:lineRule="auto"/>
+        <w:jc w:val="both"/>
+        <w:rPr>
+          <w:rFonts w:ascii="Arial" w:eastAsia="Arial" w:hAnsi="Arial" w:cs="Arial"/>
+          <w:sz w:val="24"/>
+          <w:szCs w:val="24"/>
+          <w:lang w:val="es"/>
+        </w:rPr>
+      </w:pPr>
+      <w:r>
+        <w:rPr>
+          <w:rFonts w:ascii="Arial" w:eastAsia="Arial" w:hAnsi="Arial" w:cs="Arial"/>
           <w:sz w:val="24"/>
           <w:szCs w:val="24"/>
           <w:lang w:val="es"/>
@@ -88,12 +97,28 @@
     </w:p>
     <w:p>
       <w:pPr>
-        <w:spacing w:after="160" w:afterAutospacing="off" w:line="257" w:lineRule="auto"/>
-      </w:pPr>
-      <w:r>
-        <w:rPr>
-          <w:rFonts w:ascii="Arial" w:hAnsi="Arial" w:eastAsia="Arial" w:cs="Arial"/>
-          <w:noProof w:val="0"/>
+        <w:spacing w:line="257" w:lineRule="auto"/>
+        <w:jc w:val="both"/>
+      </w:pPr>
+    </w:p>
+    <w:p>
+      <w:pPr>
+        <w:spacing w:line="257" w:lineRule="auto"/>
+        <w:jc w:val="both"/>
+        <w:rPr>
+          <w:rFonts w:ascii="Arial" w:eastAsia="Arial" w:hAnsi="Arial" w:cs="Arial"/>
+          <w:b/>
+          <w:bCs/>
+          <w:sz w:val="24"/>
+          <w:szCs w:val="24"/>
+          <w:lang w:val="es"/>
+        </w:rPr>
+      </w:pPr>
+      <w:r>
+        <w:rPr>
+          <w:rFonts w:ascii="Arial" w:eastAsia="Arial" w:hAnsi="Arial" w:cs="Arial"/>
+          <w:b/>
+          <w:bCs/>
           <w:sz w:val="24"/>
           <w:szCs w:val="24"/>
           <w:lang w:val="es"/>
@@ -103,12 +128,54 @@
     </w:p>
     <w:p>
       <w:pPr>
-        <w:spacing w:after="160" w:afterAutospacing="off" w:line="257" w:lineRule="auto"/>
-      </w:pPr>
-      <w:r>
-        <w:rPr>
-          <w:rFonts w:ascii="Arial" w:hAnsi="Arial" w:eastAsia="Arial" w:cs="Arial"/>
-          <w:noProof w:val="0"/>
+        <w:spacing w:line="257" w:lineRule="auto"/>
+        <w:jc w:val="both"/>
+        <w:rPr>
+          <w:rFonts w:ascii="Arial" w:eastAsia="Arial" w:hAnsi="Arial" w:cs="Arial"/>
+          <w:sz w:val="24"/>
+          <w:szCs w:val="24"/>
+          <w:lang w:val="es"/>
+        </w:rPr>
+      </w:pPr>
+      <w:r>
+        <w:rPr>
+          <w:rFonts w:ascii="Arial" w:eastAsia="Arial" w:hAnsi="Arial" w:cs="Arial"/>
+          <w:sz w:val="24"/>
+          <w:szCs w:val="24"/>
+          <w:lang w:val="es"/>
+        </w:rPr>
+        <w:t>Esperamos que la APP ofrezca una excelente experiencia para el usuario. Esto significa que sea fácil de usar, atractiva visualmente y que funcione sin problemas. La satisfacción del usuario es la clave para éxito a largo plazo.</w:t>
+      </w:r>
+    </w:p>
+    <w:p>
+      <w:pPr>
+        <w:spacing w:line="257" w:lineRule="auto"/>
+        <w:jc w:val="both"/>
+        <w:rPr>
+          <w:rFonts w:ascii="Arial" w:eastAsia="Arial" w:hAnsi="Arial" w:cs="Arial"/>
+          <w:sz w:val="24"/>
+          <w:szCs w:val="24"/>
+          <w:lang w:val="es"/>
+        </w:rPr>
+      </w:pPr>
+      <w:r>
+        <w:rPr>
+          <w:rFonts w:ascii="Arial" w:eastAsia="Arial" w:hAnsi="Arial" w:cs="Arial"/>
+          <w:sz w:val="24"/>
+          <w:szCs w:val="24"/>
+          <w:lang w:val="es"/>
+        </w:rPr>
+        <w:t>La seguridad de los datos de los usuarios y la protección de la privacidad son fundamentales. Esperamos implementar las mejores prácticas en términos de seguridad cibernética y protección de datos.</w:t>
+      </w:r>
+    </w:p>
+    <w:p>
+      <w:pPr>
+        <w:spacing w:line="257" w:lineRule="auto"/>
+        <w:jc w:val="both"/>
+      </w:pPr>
+      <w:r>
+        <w:rPr>
+          <w:rFonts w:ascii="Arial" w:eastAsia="Arial" w:hAnsi="Arial" w:cs="Arial"/>
           <w:sz w:val="24"/>
           <w:szCs w:val="24"/>
           <w:lang w:val="es"/>
@@ -118,12 +185,18 @@
     </w:p>
     <w:p>
       <w:pPr>
-        <w:spacing w:after="160" w:afterAutospacing="off" w:line="257" w:lineRule="auto"/>
-      </w:pPr>
-      <w:r>
-        <w:rPr>
-          <w:rFonts w:ascii="Arial" w:hAnsi="Arial" w:eastAsia="Arial" w:cs="Arial"/>
-          <w:noProof w:val="0"/>
+        <w:spacing w:line="257" w:lineRule="auto"/>
+        <w:jc w:val="both"/>
+        <w:rPr>
+          <w:b/>
+          <w:bCs/>
+        </w:rPr>
+      </w:pPr>
+      <w:r>
+        <w:rPr>
+          <w:rFonts w:ascii="Arial" w:eastAsia="Arial" w:hAnsi="Arial" w:cs="Arial"/>
+          <w:b/>
+          <w:bCs/>
           <w:sz w:val="24"/>
           <w:szCs w:val="24"/>
           <w:lang w:val="es"/>
@@ -133,27 +206,47 @@
     </w:p>
     <w:p>
       <w:pPr>
-        <w:spacing w:after="160" w:afterAutospacing="off" w:line="257" w:lineRule="auto"/>
-      </w:pPr>
-      <w:r>
-        <w:rPr>
-          <w:rFonts w:ascii="Arial" w:hAnsi="Arial" w:eastAsia="Arial" w:cs="Arial"/>
-          <w:noProof w:val="0"/>
-          <w:sz w:val="24"/>
-          <w:szCs w:val="24"/>
-          <w:lang w:val="es"/>
-        </w:rPr>
-        <w:t>Luego de terminar el proyecto de la página web y e-commerce de Game Mate, sentimos que hacia falta un juego específico para fanáticos de los Videojuegos. Nos gustan los juegos de Trivia, pero queríamos que fuese específicamente para la comunidad gamer. Donde se puedan poner a prueba los conocimientos sobre Videojuegos que tienen nuestros usuarios.</w:t>
-      </w:r>
-    </w:p>
-    <w:p>
-      <w:pPr>
-        <w:spacing w:after="160" w:afterAutospacing="off" w:line="257" w:lineRule="auto"/>
-      </w:pPr>
-      <w:r>
-        <w:rPr>
-          <w:rFonts w:ascii="Arial" w:hAnsi="Arial" w:eastAsia="Arial" w:cs="Arial"/>
-          <w:noProof w:val="0"/>
+        <w:spacing w:line="257" w:lineRule="auto"/>
+        <w:jc w:val="both"/>
+      </w:pPr>
+      <w:r>
+        <w:rPr>
+          <w:rFonts w:ascii="Arial" w:eastAsia="Arial" w:hAnsi="Arial" w:cs="Arial"/>
+          <w:sz w:val="24"/>
+          <w:szCs w:val="24"/>
+          <w:lang w:val="es"/>
+        </w:rPr>
+        <w:t xml:space="preserve">Luego de terminar el proyecto de la página web y e-commerce de Game Mate, sentimos que </w:t>
+      </w:r>
+      <w:proofErr w:type="spellStart"/>
+      <w:r>
+        <w:rPr>
+          <w:rFonts w:ascii="Arial" w:eastAsia="Arial" w:hAnsi="Arial" w:cs="Arial"/>
+          <w:sz w:val="24"/>
+          <w:szCs w:val="24"/>
+          <w:lang w:val="es"/>
+        </w:rPr>
+        <w:t>hacia</w:t>
+      </w:r>
+      <w:proofErr w:type="spellEnd"/>
+      <w:r>
+        <w:rPr>
+          <w:rFonts w:ascii="Arial" w:eastAsia="Arial" w:hAnsi="Arial" w:cs="Arial"/>
+          <w:sz w:val="24"/>
+          <w:szCs w:val="24"/>
+          <w:lang w:val="es"/>
+        </w:rPr>
+        <w:t xml:space="preserve"> falta un juego específico para fanáticos de los Videojuegos. Nos gustan los juegos de Trivia, pero queríamos que fuese específicamente para la comunidad gamer. Donde se puedan poner a prueba los conocimientos sobre Videojuegos que tienen nuestros usuarios.</w:t>
+      </w:r>
+    </w:p>
+    <w:p>
+      <w:pPr>
+        <w:spacing w:line="257" w:lineRule="auto"/>
+        <w:jc w:val="both"/>
+      </w:pPr>
+      <w:r>
+        <w:rPr>
+          <w:rFonts w:ascii="Arial" w:eastAsia="Arial" w:hAnsi="Arial" w:cs="Arial"/>
           <w:sz w:val="24"/>
           <w:szCs w:val="24"/>
           <w:lang w:val="es"/>
@@ -163,12 +256,12 @@
     </w:p>
     <w:p>
       <w:pPr>
-        <w:spacing w:after="160" w:afterAutospacing="off" w:line="257" w:lineRule="auto"/>
-      </w:pPr>
-      <w:r>
-        <w:rPr>
-          <w:rFonts w:ascii="Arial" w:hAnsi="Arial" w:eastAsia="Arial" w:cs="Arial"/>
-          <w:noProof w:val="0"/>
+        <w:spacing w:line="257" w:lineRule="auto"/>
+        <w:jc w:val="both"/>
+      </w:pPr>
+      <w:r>
+        <w:rPr>
+          <w:rFonts w:ascii="Arial" w:eastAsia="Arial" w:hAnsi="Arial" w:cs="Arial"/>
           <w:sz w:val="24"/>
           <w:szCs w:val="24"/>
           <w:lang w:val="es"/>
@@ -178,12 +271,18 @@
     </w:p>
     <w:p>
       <w:pPr>
-        <w:spacing w:after="160" w:afterAutospacing="off" w:line="257" w:lineRule="auto"/>
-      </w:pPr>
-      <w:r>
-        <w:rPr>
-          <w:rFonts w:ascii="Arial" w:hAnsi="Arial" w:eastAsia="Arial" w:cs="Arial"/>
-          <w:noProof w:val="0"/>
+        <w:spacing w:line="257" w:lineRule="auto"/>
+        <w:jc w:val="both"/>
+        <w:rPr>
+          <w:b/>
+          <w:bCs/>
+        </w:rPr>
+      </w:pPr>
+      <w:r>
+        <w:rPr>
+          <w:rFonts w:ascii="Arial" w:eastAsia="Arial" w:hAnsi="Arial" w:cs="Arial"/>
+          <w:b/>
+          <w:bCs/>
           <w:sz w:val="24"/>
           <w:szCs w:val="24"/>
           <w:lang w:val="es"/>
@@ -193,12 +292,12 @@
     </w:p>
     <w:p>
       <w:pPr>
-        <w:spacing w:after="160" w:afterAutospacing="off" w:line="257" w:lineRule="auto"/>
-      </w:pPr>
-      <w:r>
-        <w:rPr>
-          <w:rFonts w:ascii="Arial" w:hAnsi="Arial" w:eastAsia="Arial" w:cs="Arial"/>
-          <w:noProof w:val="0"/>
+        <w:spacing w:line="257" w:lineRule="auto"/>
+        <w:jc w:val="both"/>
+      </w:pPr>
+      <w:r>
+        <w:rPr>
+          <w:rFonts w:ascii="Arial" w:eastAsia="Arial" w:hAnsi="Arial" w:cs="Arial"/>
           <w:sz w:val="24"/>
           <w:szCs w:val="24"/>
           <w:lang w:val="es"/>
@@ -208,12 +307,18 @@
     </w:p>
     <w:p>
       <w:pPr>
-        <w:spacing w:after="160" w:afterAutospacing="off" w:line="257" w:lineRule="auto"/>
-      </w:pPr>
-      <w:r>
-        <w:rPr>
-          <w:rFonts w:ascii="Arial" w:hAnsi="Arial" w:eastAsia="Arial" w:cs="Arial"/>
-          <w:noProof w:val="0"/>
+        <w:spacing w:line="257" w:lineRule="auto"/>
+        <w:jc w:val="both"/>
+        <w:rPr>
+          <w:b/>
+          <w:bCs/>
+        </w:rPr>
+      </w:pPr>
+      <w:r>
+        <w:rPr>
+          <w:rFonts w:ascii="Arial" w:eastAsia="Arial" w:hAnsi="Arial" w:cs="Arial"/>
+          <w:b/>
+          <w:bCs/>
           <w:sz w:val="24"/>
           <w:szCs w:val="24"/>
           <w:lang w:val="es"/>
@@ -223,42 +328,67 @@
     </w:p>
     <w:p>
       <w:pPr>
-        <w:spacing w:after="160" w:afterAutospacing="off" w:line="257" w:lineRule="auto"/>
-      </w:pPr>
-      <w:r>
-        <w:rPr>
-          <w:rFonts w:ascii="Arial" w:hAnsi="Arial" w:eastAsia="Arial" w:cs="Arial"/>
-          <w:noProof w:val="0"/>
-          <w:sz w:val="24"/>
-          <w:szCs w:val="24"/>
-          <w:lang w:val="es"/>
-        </w:rPr>
-        <w:t>Creemos que el equipo cuenta con las habilidades y herramientas suficientes para desarrollar éste proyecto en el tiempo y forma estipulados, así que confiamos en su comienzo de forma temprana.</w:t>
-      </w:r>
-    </w:p>
-    <w:p>
-      <w:pPr>
-        <w:spacing w:after="160" w:afterAutospacing="off" w:line="257" w:lineRule="auto"/>
-      </w:pPr>
-      <w:r>
-        <w:rPr>
-          <w:rFonts w:ascii="Arial" w:hAnsi="Arial" w:eastAsia="Arial" w:cs="Arial"/>
-          <w:noProof w:val="0"/>
-          <w:sz w:val="24"/>
-          <w:szCs w:val="24"/>
-          <w:lang w:val="es"/>
-        </w:rPr>
+        <w:spacing w:line="257" w:lineRule="auto"/>
+        <w:jc w:val="both"/>
+      </w:pPr>
+      <w:r>
+        <w:rPr>
+          <w:rFonts w:ascii="Arial" w:eastAsia="Arial" w:hAnsi="Arial" w:cs="Arial"/>
+          <w:sz w:val="24"/>
+          <w:szCs w:val="24"/>
+          <w:lang w:val="es"/>
+        </w:rPr>
+        <w:t xml:space="preserve">Creemos que el equipo cuenta con las habilidades y herramientas suficientes para desarrollar </w:t>
+      </w:r>
+      <w:r>
+        <w:rPr>
+          <w:rFonts w:ascii="Arial" w:eastAsia="Arial" w:hAnsi="Arial" w:cs="Arial"/>
+          <w:sz w:val="24"/>
+          <w:szCs w:val="24"/>
+          <w:lang w:val="es"/>
+        </w:rPr>
+        <w:t>este</w:t>
+      </w:r>
+      <w:r>
+        <w:rPr>
+          <w:rFonts w:ascii="Arial" w:eastAsia="Arial" w:hAnsi="Arial" w:cs="Arial"/>
+          <w:sz w:val="24"/>
+          <w:szCs w:val="24"/>
+          <w:lang w:val="es"/>
+        </w:rPr>
+        <w:t xml:space="preserve"> proyecto en el tiempo y forma estipulados, así que confiamos en su comienzo de forma temprana.</w:t>
+      </w:r>
+    </w:p>
+    <w:p>
+      <w:pPr>
+        <w:spacing w:line="257" w:lineRule="auto"/>
+        <w:jc w:val="both"/>
+        <w:rPr>
+          <w:b/>
+          <w:bCs/>
+        </w:rPr>
+      </w:pPr>
+      <w:r>
+        <w:rPr>
+          <w:rFonts w:ascii="Arial" w:eastAsia="Arial" w:hAnsi="Arial" w:cs="Arial"/>
+          <w:b/>
+          <w:bCs/>
+          <w:sz w:val="24"/>
+          <w:szCs w:val="24"/>
+          <w:lang w:val="es"/>
+        </w:rPr>
+        <w:lastRenderedPageBreak/>
         <w:t>6. Si te sientes positivo con este proyecto, ¿por qué?</w:t>
       </w:r>
     </w:p>
     <w:p>
       <w:pPr>
-        <w:spacing w:after="160" w:afterAutospacing="off" w:line="257" w:lineRule="auto"/>
-      </w:pPr>
-      <w:r>
-        <w:rPr>
-          <w:rFonts w:ascii="Arial" w:hAnsi="Arial" w:eastAsia="Arial" w:cs="Arial"/>
-          <w:noProof w:val="0"/>
+        <w:spacing w:line="257" w:lineRule="auto"/>
+        <w:jc w:val="both"/>
+      </w:pPr>
+      <w:r>
+        <w:rPr>
+          <w:rFonts w:ascii="Arial" w:eastAsia="Arial" w:hAnsi="Arial" w:cs="Arial"/>
           <w:sz w:val="24"/>
           <w:szCs w:val="24"/>
           <w:lang w:val="es"/>
@@ -268,48 +398,54 @@
     </w:p>
     <w:p>
       <w:pPr>
-        <w:spacing w:after="160" w:afterAutospacing="off" w:line="257" w:lineRule="auto"/>
-        <w:rPr>
-          <w:rFonts w:ascii="Arial" w:hAnsi="Arial" w:eastAsia="Arial" w:cs="Arial"/>
-          <w:noProof w:val="0"/>
-          <w:sz w:val="24"/>
-          <w:szCs w:val="24"/>
-          <w:lang w:val="es"/>
-        </w:rPr>
-      </w:pPr>
-    </w:p>
-    <w:p>
-      <w:pPr>
-        <w:spacing w:after="160" w:afterAutospacing="off" w:line="257" w:lineRule="auto"/>
-        <w:rPr>
-          <w:rFonts w:ascii="Arial" w:hAnsi="Arial" w:eastAsia="Arial" w:cs="Arial"/>
-          <w:noProof w:val="0"/>
-          <w:sz w:val="24"/>
-          <w:szCs w:val="24"/>
-          <w:lang w:val="es"/>
-        </w:rPr>
-      </w:pPr>
-    </w:p>
-    <w:p>
-      <w:pPr>
-        <w:spacing w:after="160" w:afterAutospacing="off" w:line="257" w:lineRule="auto"/>
-        <w:rPr>
-          <w:rFonts w:ascii="Arial" w:hAnsi="Arial" w:eastAsia="Arial" w:cs="Arial"/>
-          <w:noProof w:val="0"/>
-          <w:sz w:val="24"/>
-          <w:szCs w:val="24"/>
-          <w:lang w:val="es"/>
-        </w:rPr>
-      </w:pPr>
-    </w:p>
-    <w:p>
-      <w:pPr>
-        <w:spacing w:after="160" w:afterAutospacing="off" w:line="257" w:lineRule="auto"/>
-      </w:pPr>
-      <w:r>
-        <w:rPr>
-          <w:rFonts w:ascii="Arial" w:hAnsi="Arial" w:eastAsia="Arial" w:cs="Arial"/>
-          <w:noProof w:val="0"/>
+        <w:spacing w:line="257" w:lineRule="auto"/>
+        <w:jc w:val="both"/>
+        <w:rPr>
+          <w:rFonts w:ascii="Arial" w:eastAsia="Arial" w:hAnsi="Arial" w:cs="Arial"/>
+          <w:sz w:val="24"/>
+          <w:szCs w:val="24"/>
+          <w:lang w:val="es"/>
+        </w:rPr>
+      </w:pPr>
+    </w:p>
+    <w:p>
+      <w:pPr>
+        <w:spacing w:line="257" w:lineRule="auto"/>
+        <w:jc w:val="both"/>
+        <w:rPr>
+          <w:rFonts w:ascii="Arial" w:eastAsia="Arial" w:hAnsi="Arial" w:cs="Arial"/>
+          <w:sz w:val="24"/>
+          <w:szCs w:val="24"/>
+          <w:lang w:val="es"/>
+        </w:rPr>
+      </w:pPr>
+    </w:p>
+    <w:p>
+      <w:pPr>
+        <w:spacing w:line="257" w:lineRule="auto"/>
+        <w:jc w:val="both"/>
+        <w:rPr>
+          <w:rFonts w:ascii="Arial" w:eastAsia="Arial" w:hAnsi="Arial" w:cs="Arial"/>
+          <w:sz w:val="24"/>
+          <w:szCs w:val="24"/>
+          <w:lang w:val="es"/>
+        </w:rPr>
+      </w:pPr>
+    </w:p>
+    <w:p>
+      <w:pPr>
+        <w:spacing w:line="257" w:lineRule="auto"/>
+        <w:jc w:val="both"/>
+        <w:rPr>
+          <w:b/>
+          <w:bCs/>
+        </w:rPr>
+      </w:pPr>
+      <w:r>
+        <w:rPr>
+          <w:rFonts w:ascii="Arial" w:eastAsia="Arial" w:hAnsi="Arial" w:cs="Arial"/>
+          <w:b/>
+          <w:bCs/>
           <w:sz w:val="24"/>
           <w:szCs w:val="24"/>
           <w:lang w:val="es"/>
@@ -319,57 +455,69 @@
     </w:p>
     <w:p>
       <w:pPr>
-        <w:pStyle w:val="Normal"/>
-        <w:spacing w:before="0" w:beforeAutospacing="off" w:after="0" w:afterAutospacing="off"/>
-        <w:ind w:left="0"/>
-        <w:rPr>
-          <w:rFonts w:ascii="Arial" w:hAnsi="Arial" w:eastAsia="Arial" w:cs="Arial"/>
-          <w:noProof w:val="0"/>
-          <w:sz w:val="24"/>
-          <w:szCs w:val="24"/>
-          <w:lang w:val="es"/>
-        </w:rPr>
-      </w:pPr>
-      <w:r>
-        <w:rPr>
-          <w:rFonts w:ascii="Arial" w:hAnsi="Arial" w:eastAsia="Arial" w:cs="Arial"/>
-          <w:noProof w:val="0"/>
-          <w:sz w:val="24"/>
-          <w:szCs w:val="24"/>
-          <w:lang w:val="es"/>
-        </w:rPr>
-        <w:t>En realidad, en este momento no experimentamos preocupaciones significativas con respecto a este proyecto. Hemos evaluado cuidadosamente la oportunidad de mercado, nuestras capacidades para llevarlo a cabo y el entusiasmo de la comunidad gamer, y todo parece indicar que tenemos una base sólida para el éxito. Sin embargo, como en cualquier proyecto, siempre estamos abiertos a la posibilidad de desafíos o obstáculos inesperados.</w:t>
-      </w:r>
-    </w:p>
-    <w:p>
-      <w:pPr>
-        <w:pStyle w:val="Normal"/>
-        <w:spacing w:before="0" w:beforeAutospacing="off" w:after="0" w:afterAutospacing="off"/>
-        <w:ind w:left="0"/>
-        <w:rPr>
-          <w:rFonts w:ascii="Arial" w:hAnsi="Arial" w:eastAsia="Arial" w:cs="Arial"/>
-          <w:noProof w:val="0"/>
-          <w:sz w:val="24"/>
-          <w:szCs w:val="24"/>
-          <w:lang w:val="es"/>
-        </w:rPr>
-      </w:pPr>
-    </w:p>
-    <w:p>
-      <w:pPr>
-        <w:spacing w:line="257" w:lineRule="auto"/>
-        <w:rPr>
-          <w:rFonts w:ascii="Arial" w:hAnsi="Arial" w:eastAsia="Arial" w:cs="Arial"/>
-          <w:noProof w:val="0"/>
-          <w:sz w:val="24"/>
-          <w:szCs w:val="24"/>
-          <w:lang w:val="es"/>
-        </w:rPr>
-      </w:pPr>
-      <w:r>
-        <w:rPr>
-          <w:rFonts w:ascii="Arial" w:hAnsi="Arial" w:eastAsia="Arial" w:cs="Arial"/>
-          <w:noProof w:val="0"/>
+        <w:spacing w:after="0"/>
+        <w:jc w:val="both"/>
+        <w:rPr>
+          <w:rFonts w:ascii="Arial" w:eastAsia="Arial" w:hAnsi="Arial" w:cs="Arial"/>
+          <w:sz w:val="24"/>
+          <w:szCs w:val="24"/>
+          <w:lang w:val="es"/>
+        </w:rPr>
+      </w:pPr>
+      <w:r>
+        <w:rPr>
+          <w:rFonts w:ascii="Arial" w:eastAsia="Arial" w:hAnsi="Arial" w:cs="Arial"/>
+          <w:sz w:val="24"/>
+          <w:szCs w:val="24"/>
+          <w:lang w:val="es"/>
+        </w:rPr>
+        <w:t xml:space="preserve">En realidad, en este momento no experimentamos preocupaciones significativas con respecto a este proyecto. Hemos evaluado cuidadosamente la oportunidad de mercado, nuestras capacidades para llevarlo a cabo y el entusiasmo de la comunidad gamer, y todo parece indicar que tenemos una base sólida para el éxito. Sin embargo, como en cualquier proyecto, siempre estamos abiertos a la posibilidad de desafíos </w:t>
+      </w:r>
+      <w:r>
+        <w:rPr>
+          <w:rFonts w:ascii="Arial" w:eastAsia="Arial" w:hAnsi="Arial" w:cs="Arial"/>
+          <w:sz w:val="24"/>
+          <w:szCs w:val="24"/>
+          <w:lang w:val="es"/>
+        </w:rPr>
+        <w:t>u</w:t>
+      </w:r>
+      <w:r>
+        <w:rPr>
+          <w:rFonts w:ascii="Arial" w:eastAsia="Arial" w:hAnsi="Arial" w:cs="Arial"/>
+          <w:sz w:val="24"/>
+          <w:szCs w:val="24"/>
+          <w:lang w:val="es"/>
+        </w:rPr>
+        <w:t xml:space="preserve"> obstáculos inesperados.</w:t>
+      </w:r>
+    </w:p>
+    <w:p>
+      <w:pPr>
+        <w:spacing w:after="0"/>
+        <w:jc w:val="both"/>
+        <w:rPr>
+          <w:rFonts w:ascii="Arial" w:eastAsia="Arial" w:hAnsi="Arial" w:cs="Arial"/>
+          <w:sz w:val="24"/>
+          <w:szCs w:val="24"/>
+          <w:lang w:val="es"/>
+        </w:rPr>
+      </w:pPr>
+    </w:p>
+    <w:p>
+      <w:pPr>
+        <w:spacing w:line="257" w:lineRule="auto"/>
+        <w:jc w:val="both"/>
+        <w:rPr>
+          <w:rFonts w:ascii="Arial" w:eastAsia="Arial" w:hAnsi="Arial" w:cs="Arial"/>
+          <w:sz w:val="24"/>
+          <w:szCs w:val="24"/>
+          <w:lang w:val="es"/>
+        </w:rPr>
+      </w:pPr>
+      <w:r>
+        <w:rPr>
+          <w:rFonts w:ascii="Arial" w:eastAsia="Arial" w:hAnsi="Arial" w:cs="Arial"/>
           <w:sz w:val="24"/>
           <w:szCs w:val="24"/>
           <w:lang w:val="es"/>
@@ -380,18 +528,17 @@
     <w:p>
       <w:pPr>
         <w:spacing w:line="257" w:lineRule="auto"/>
-        <w:rPr>
-          <w:rFonts w:ascii="Arial" w:hAnsi="Arial" w:eastAsia="Arial" w:cs="Arial"/>
-          <w:noProof w:val="0"/>
-          <w:sz w:val="24"/>
-          <w:szCs w:val="24"/>
-          <w:lang w:val="es"/>
-        </w:rPr>
-      </w:pPr>
-      <w:r>
-        <w:rPr>
-          <w:rFonts w:ascii="Arial" w:hAnsi="Arial" w:eastAsia="Arial" w:cs="Arial"/>
-          <w:noProof w:val="0"/>
+        <w:jc w:val="both"/>
+        <w:rPr>
+          <w:rFonts w:ascii="Arial" w:eastAsia="Arial" w:hAnsi="Arial" w:cs="Arial"/>
+          <w:sz w:val="24"/>
+          <w:szCs w:val="24"/>
+          <w:lang w:val="es"/>
+        </w:rPr>
+      </w:pPr>
+      <w:r>
+        <w:rPr>
+          <w:rFonts w:ascii="Arial" w:eastAsia="Arial" w:hAnsi="Arial" w:cs="Arial"/>
           <w:sz w:val="24"/>
           <w:szCs w:val="24"/>
           <w:lang w:val="es"/>
@@ -401,40 +548,24 @@
     </w:p>
     <w:p>
       <w:pPr>
-        <w:pStyle w:val="Normal"/>
-        <w:spacing w:after="160" w:afterAutospacing="off" w:line="257" w:lineRule="auto"/>
-        <w:rPr>
-          <w:rFonts w:ascii="Arial" w:hAnsi="Arial" w:eastAsia="Arial" w:cs="Arial"/>
-          <w:noProof w:val="0"/>
-          <w:sz w:val="24"/>
-          <w:szCs w:val="24"/>
-          <w:lang w:val="es"/>
-        </w:rPr>
-      </w:pPr>
-    </w:p>
-    <w:p>
-      <w:pPr>
-        <w:spacing w:after="160" w:afterAutospacing="off" w:line="257" w:lineRule="auto"/>
-      </w:pPr>
-      <w:r>
-        <w:rPr>
-          <w:rFonts w:ascii="Arial" w:hAnsi="Arial" w:eastAsia="Arial" w:cs="Arial"/>
-          <w:noProof w:val="0"/>
-          <w:sz w:val="24"/>
-          <w:szCs w:val="24"/>
-          <w:lang w:val="es"/>
-        </w:rPr>
-        <w:t xml:space="preserve"> </w:t>
-      </w:r>
-    </w:p>
-    <w:p>
-      <w:pPr>
-        <w:spacing w:after="160" w:afterAutospacing="off" w:line="257" w:lineRule="auto"/>
-      </w:pPr>
-      <w:r>
-        <w:rPr>
-          <w:rFonts w:ascii="Arial" w:hAnsi="Arial" w:eastAsia="Arial" w:cs="Arial"/>
-          <w:noProof w:val="0"/>
+        <w:spacing w:line="257" w:lineRule="auto"/>
+        <w:jc w:val="both"/>
+      </w:pPr>
+    </w:p>
+    <w:p>
+      <w:pPr>
+        <w:spacing w:line="257" w:lineRule="auto"/>
+        <w:jc w:val="both"/>
+        <w:rPr>
+          <w:b/>
+          <w:bCs/>
+        </w:rPr>
+      </w:pPr>
+      <w:r>
+        <w:rPr>
+          <w:rFonts w:ascii="Arial" w:eastAsia="Arial" w:hAnsi="Arial" w:cs="Arial"/>
+          <w:b/>
+          <w:bCs/>
           <w:sz w:val="24"/>
           <w:szCs w:val="24"/>
           <w:lang w:val="es"/>
@@ -444,18 +575,14 @@
     </w:p>
     <w:p>
       <w:pPr>
-        <w:pStyle w:val="Normal"/>
-        <w:rPr>
-          <w:rFonts w:ascii="Calibri" w:hAnsi="Calibri" w:eastAsia="Calibri" w:cs="Calibri"/>
-          <w:noProof w:val="0"/>
-          <w:sz w:val="22"/>
-          <w:szCs w:val="22"/>
-          <w:lang w:val="es-ES"/>
+        <w:jc w:val="both"/>
+        <w:rPr>
+          <w:rFonts w:ascii="Calibri" w:eastAsia="Calibri" w:hAnsi="Calibri" w:cs="Calibri"/>
         </w:rPr>
       </w:pPr>
     </w:p>
     <w:sectPr>
-      <w:pgSz w:w="11906" w:h="16838" w:orient="portrait"/>
+      <w:pgSz w:w="11906" w:h="16838"/>
       <w:pgMar w:top="1440" w:right="1440" w:bottom="1440" w:left="1440" w:header="720" w:footer="720" w:gutter="0"/>
       <w:cols w:space="720"/>
       <w:docGrid w:linePitch="360"/>
@@ -465,11 +592,12 @@
 </file>
 
 <file path=word/numbering.xml><?xml version="1.0" encoding="utf-8"?>
-<w:numbering xmlns:w="http://schemas.openxmlformats.org/wordprocessingml/2006/main">
-  <w:abstractNum xmlns:w="http://schemas.openxmlformats.org/wordprocessingml/2006/main" w:abstractNumId="1">
-    <w:nsid w:val="195ab540"/>
-    <w:multiLevelType xmlns:w="http://schemas.openxmlformats.org/wordprocessingml/2006/main" w:val="hybridMultilevel"/>
-    <w:lvl xmlns:w="http://schemas.openxmlformats.org/wordprocessingml/2006/main" w:ilvl="0">
+<w:numbering xmlns:wpc="http://schemas.microsoft.com/office/word/2010/wordprocessingCanvas" xmlns:cx="http://schemas.microsoft.com/office/drawing/2014/chartex" xmlns:cx1="http://schemas.microsoft.com/office/drawing/2015/9/8/chartex" xmlns:cx2="http://schemas.microsoft.com/office/drawing/2015/10/21/chartex" xmlns:cx3="http://schemas.microsoft.com/office/drawing/2016/5/9/chartex" xmlns:cx4="http://schemas.microsoft.com/office/drawing/2016/5/10/chartex" xmlns:cx5="http://schemas.microsoft.com/office/drawing/2016/5/11/chartex" xmlns:cx6="http://schemas.microsoft.com/office/drawing/2016/5/12/chartex" xmlns:cx7="http://schemas.microsoft.com/office/drawing/2016/5/13/chartex" xmlns:cx8="http://schemas.microsoft.com/office/drawing/2016/5/14/chartex" xmlns:mc="http://schemas.openxmlformats.org/markup-compatibility/2006" xmlns:aink="http://schemas.microsoft.com/office/drawing/2016/ink" xmlns:am3d="http://schemas.microsoft.com/office/drawing/2017/model3d" xmlns:o="urn:schemas-microsoft-com:office:office" xmlns:r="http://schemas.openxmlformats.org/officeDocument/2006/relationships" xmlns:m="http://schemas.openxmlformats.org/officeDocument/2006/math" xmlns:v="urn:schemas-microsoft-com:vml" xmlns:wp14="http://schemas.microsoft.com/office/word/2010/wordprocessingDrawing" xmlns:wp="http://schemas.openxmlformats.org/drawingml/2006/wordprocessingDrawing" xmlns:w10="urn:schemas-microsoft-com:office:word" xmlns:w="http://schemas.openxmlformats.org/wordprocessingml/2006/main" xmlns:w14="http://schemas.microsoft.com/office/word/2010/wordml" xmlns:w15="http://schemas.microsoft.com/office/word/2012/wordml" xmlns:w16cex="http://schemas.microsoft.com/office/word/2018/wordml/cex" xmlns:w16cid="http://schemas.microsoft.com/office/word/2016/wordml/cid" xmlns:w16="http://schemas.microsoft.com/office/word/2018/wordml" xmlns:w16sdtdh="http://schemas.microsoft.com/office/word/2020/wordml/sdtdatahash" xmlns:w16se="http://schemas.microsoft.com/office/word/2015/wordml/symex" xmlns:wpg="http://schemas.microsoft.com/office/word/2010/wordprocessingGroup" xmlns:wpi="http://schemas.microsoft.com/office/word/2010/wordprocessingInk" xmlns:wne="http://schemas.microsoft.com/office/word/2006/wordml" xmlns:wps="http://schemas.microsoft.com/office/word/2010/wordprocessingShape" mc:Ignorable="w14 w15 w16se w16cid w16 w16cex w16sdtdh wp14">
+  <w:abstractNum w:abstractNumId="0" w15:restartNumberingAfterBreak="0">
+    <w:nsid w:val="195AB540"/>
+    <w:multiLevelType w:val="hybridMultilevel"/>
+    <w:tmpl w:val="8F74F268"/>
+    <w:lvl w:ilvl="0" w:tplc="46848B06">
       <w:start w:val="1"/>
       <w:numFmt w:val="decimal"/>
       <w:lvlText w:val="%1."/>
@@ -478,7 +606,7 @@
         <w:ind w:left="720" w:hanging="360"/>
       </w:pPr>
     </w:lvl>
-    <w:lvl xmlns:w="http://schemas.openxmlformats.org/wordprocessingml/2006/main" w:ilvl="1">
+    <w:lvl w:ilvl="1" w:tplc="F69A051C">
       <w:start w:val="1"/>
       <w:numFmt w:val="lowerLetter"/>
       <w:lvlText w:val="%2."/>
@@ -487,7 +615,7 @@
         <w:ind w:left="1440" w:hanging="360"/>
       </w:pPr>
     </w:lvl>
-    <w:lvl xmlns:w="http://schemas.openxmlformats.org/wordprocessingml/2006/main" w:ilvl="2">
+    <w:lvl w:ilvl="2" w:tplc="5E7C3B8C">
       <w:start w:val="1"/>
       <w:numFmt w:val="lowerRoman"/>
       <w:lvlText w:val="%3."/>
@@ -496,7 +624,7 @@
         <w:ind w:left="2160" w:hanging="180"/>
       </w:pPr>
     </w:lvl>
-    <w:lvl xmlns:w="http://schemas.openxmlformats.org/wordprocessingml/2006/main" w:ilvl="3">
+    <w:lvl w:ilvl="3" w:tplc="DB4C7C4A">
       <w:start w:val="1"/>
       <w:numFmt w:val="decimal"/>
       <w:lvlText w:val="%4."/>
@@ -505,7 +633,7 @@
         <w:ind w:left="2880" w:hanging="360"/>
       </w:pPr>
     </w:lvl>
-    <w:lvl xmlns:w="http://schemas.openxmlformats.org/wordprocessingml/2006/main" w:ilvl="4">
+    <w:lvl w:ilvl="4" w:tplc="9FCE508A">
       <w:start w:val="1"/>
       <w:numFmt w:val="lowerLetter"/>
       <w:lvlText w:val="%5."/>
@@ -514,7 +642,7 @@
         <w:ind w:left="3600" w:hanging="360"/>
       </w:pPr>
     </w:lvl>
-    <w:lvl xmlns:w="http://schemas.openxmlformats.org/wordprocessingml/2006/main" w:ilvl="5">
+    <w:lvl w:ilvl="5" w:tplc="1AC44EC0">
       <w:start w:val="1"/>
       <w:numFmt w:val="lowerRoman"/>
       <w:lvlText w:val="%6."/>
@@ -523,7 +651,7 @@
         <w:ind w:left="4320" w:hanging="180"/>
       </w:pPr>
     </w:lvl>
-    <w:lvl xmlns:w="http://schemas.openxmlformats.org/wordprocessingml/2006/main" w:ilvl="6">
+    <w:lvl w:ilvl="6" w:tplc="96A49192">
       <w:start w:val="1"/>
       <w:numFmt w:val="decimal"/>
       <w:lvlText w:val="%7."/>
@@ -532,7 +660,7 @@
         <w:ind w:left="5040" w:hanging="360"/>
       </w:pPr>
     </w:lvl>
-    <w:lvl xmlns:w="http://schemas.openxmlformats.org/wordprocessingml/2006/main" w:ilvl="7">
+    <w:lvl w:ilvl="7" w:tplc="026C4F22">
       <w:start w:val="1"/>
       <w:numFmt w:val="lowerLetter"/>
       <w:lvlText w:val="%8."/>
@@ -541,7 +669,7 @@
         <w:ind w:left="5760" w:hanging="360"/>
       </w:pPr>
     </w:lvl>
-    <w:lvl xmlns:w="http://schemas.openxmlformats.org/wordprocessingml/2006/main" w:ilvl="8">
+    <w:lvl w:ilvl="8" w:tplc="46B886C0">
       <w:start w:val="1"/>
       <w:numFmt w:val="lowerRoman"/>
       <w:lvlText w:val="%9."/>
@@ -552,17 +680,17 @@
     </w:lvl>
   </w:abstractNum>
   <w:num w:numId="1">
-    <w:abstractNumId w:val="1"/>
+    <w:abstractNumId w:val="0"/>
   </w:num>
 </w:numbering>
 </file>
 
 <file path=word/styles.xml><?xml version="1.0" encoding="utf-8"?>
-<w:styles xmlns:wp14="http://schemas.microsoft.com/office/word/2010/wordprocessingDrawing" xmlns:mc="http://schemas.openxmlformats.org/markup-compatibility/2006" xmlns:r="http://schemas.openxmlformats.org/officeDocument/2006/relationships" xmlns:w="http://schemas.openxmlformats.org/wordprocessingml/2006/main" xmlns:w14="http://schemas.microsoft.com/office/word/2010/wordml" xmlns:w15="http://schemas.microsoft.com/office/word/2012/wordml" mc:Ignorable="w14 w15 wp14">
+<w:styles xmlns:mc="http://schemas.openxmlformats.org/markup-compatibility/2006" xmlns:r="http://schemas.openxmlformats.org/officeDocument/2006/relationships" xmlns:w="http://schemas.openxmlformats.org/wordprocessingml/2006/main" xmlns:w14="http://schemas.microsoft.com/office/word/2010/wordml" xmlns:w15="http://schemas.microsoft.com/office/word/2012/wordml" xmlns:w16cex="http://schemas.microsoft.com/office/word/2018/wordml/cex" xmlns:w16cid="http://schemas.microsoft.com/office/word/2016/wordml/cid" xmlns:w16="http://schemas.microsoft.com/office/word/2018/wordml" xmlns:w16sdtdh="http://schemas.microsoft.com/office/word/2020/wordml/sdtdatahash" xmlns:w16se="http://schemas.microsoft.com/office/word/2015/wordml/symex" mc:Ignorable="w14 w15 w16se w16cid w16 w16cex w16sdtdh">
   <w:docDefaults>
     <w:rPrDefault>
       <w:rPr>
-        <w:rFonts w:asciiTheme="minorHAnsi" w:hAnsiTheme="minorHAnsi" w:eastAsiaTheme="minorHAnsi" w:cstheme="minorBidi"/>
+        <w:rFonts w:asciiTheme="minorHAnsi" w:eastAsiaTheme="minorHAnsi" w:hAnsiTheme="minorHAnsi" w:cstheme="minorBidi"/>
         <w:sz w:val="22"/>
         <w:szCs w:val="22"/>
         <w:lang w:val="es-ES" w:eastAsia="en-US" w:bidi="ar-SA"/>
@@ -574,17 +702,17 @@
       </w:pPr>
     </w:pPrDefault>
   </w:docDefaults>
-  <w:latentStyles w:defLockedState="0" w:defUIPriority="99" w:defSemiHidden="0" w:defUnhideWhenUsed="0" w:defQFormat="0" w:count="371">
+  <w:latentStyles w:defLockedState="0" w:defUIPriority="99" w:defSemiHidden="0" w:defUnhideWhenUsed="0" w:defQFormat="0" w:count="376">
     <w:lsdException w:name="Normal" w:uiPriority="0" w:qFormat="1"/>
     <w:lsdException w:name="heading 1" w:uiPriority="9" w:qFormat="1"/>
-    <w:lsdException w:name="heading 2" w:uiPriority="9" w:semiHidden="1" w:unhideWhenUsed="1" w:qFormat="1"/>
-    <w:lsdException w:name="heading 3" w:uiPriority="9" w:semiHidden="1" w:unhideWhenUsed="1" w:qFormat="1"/>
-    <w:lsdException w:name="heading 4" w:uiPriority="9" w:semiHidden="1" w:unhideWhenUsed="1" w:qFormat="1"/>
-    <w:lsdException w:name="heading 5" w:uiPriority="9" w:semiHidden="1" w:unhideWhenUsed="1" w:qFormat="1"/>
-    <w:lsdException w:name="heading 6" w:uiPriority="9" w:semiHidden="1" w:unhideWhenUsed="1" w:qFormat="1"/>
-    <w:lsdException w:name="heading 7" w:uiPriority="9" w:semiHidden="1" w:unhideWhenUsed="1" w:qFormat="1"/>
-    <w:lsdException w:name="heading 8" w:uiPriority="9" w:semiHidden="1" w:unhideWhenUsed="1" w:qFormat="1"/>
-    <w:lsdException w:name="heading 9" w:uiPriority="9" w:semiHidden="1" w:unhideWhenUsed="1" w:qFormat="1"/>
+    <w:lsdException w:name="heading 2" w:semiHidden="1" w:uiPriority="9" w:unhideWhenUsed="1" w:qFormat="1"/>
+    <w:lsdException w:name="heading 3" w:semiHidden="1" w:uiPriority="9" w:unhideWhenUsed="1" w:qFormat="1"/>
+    <w:lsdException w:name="heading 4" w:semiHidden="1" w:uiPriority="9" w:unhideWhenUsed="1" w:qFormat="1"/>
+    <w:lsdException w:name="heading 5" w:semiHidden="1" w:uiPriority="9" w:unhideWhenUsed="1" w:qFormat="1"/>
+    <w:lsdException w:name="heading 6" w:semiHidden="1" w:uiPriority="9" w:unhideWhenUsed="1" w:qFormat="1"/>
+    <w:lsdException w:name="heading 7" w:semiHidden="1" w:uiPriority="9" w:unhideWhenUsed="1" w:qFormat="1"/>
+    <w:lsdException w:name="heading 8" w:semiHidden="1" w:uiPriority="9" w:unhideWhenUsed="1" w:qFormat="1"/>
+    <w:lsdException w:name="heading 9" w:semiHidden="1" w:uiPriority="9" w:unhideWhenUsed="1" w:qFormat="1"/>
     <w:lsdException w:name="index 1" w:semiHidden="1" w:unhideWhenUsed="1"/>
     <w:lsdException w:name="index 2" w:semiHidden="1" w:unhideWhenUsed="1"/>
     <w:lsdException w:name="index 3" w:semiHidden="1" w:unhideWhenUsed="1"/>
@@ -594,22 +722,22 @@
     <w:lsdException w:name="index 7" w:semiHidden="1" w:unhideWhenUsed="1"/>
     <w:lsdException w:name="index 8" w:semiHidden="1" w:unhideWhenUsed="1"/>
     <w:lsdException w:name="index 9" w:semiHidden="1" w:unhideWhenUsed="1"/>
-    <w:lsdException w:name="toc 1" w:uiPriority="39" w:semiHidden="1" w:unhideWhenUsed="1"/>
-    <w:lsdException w:name="toc 2" w:uiPriority="39" w:semiHidden="1" w:unhideWhenUsed="1"/>
-    <w:lsdException w:name="toc 3" w:uiPriority="39" w:semiHidden="1" w:unhideWhenUsed="1"/>
-    <w:lsdException w:name="toc 4" w:uiPriority="39" w:semiHidden="1" w:unhideWhenUsed="1"/>
-    <w:lsdException w:name="toc 5" w:uiPriority="39" w:semiHidden="1" w:unhideWhenUsed="1"/>
-    <w:lsdException w:name="toc 6" w:uiPriority="39" w:semiHidden="1" w:unhideWhenUsed="1"/>
-    <w:lsdException w:name="toc 7" w:uiPriority="39" w:semiHidden="1" w:unhideWhenUsed="1"/>
-    <w:lsdException w:name="toc 8" w:uiPriority="39" w:semiHidden="1" w:unhideWhenUsed="1"/>
-    <w:lsdException w:name="toc 9" w:uiPriority="39" w:semiHidden="1" w:unhideWhenUsed="1"/>
+    <w:lsdException w:name="toc 1" w:semiHidden="1" w:uiPriority="39" w:unhideWhenUsed="1"/>
+    <w:lsdException w:name="toc 2" w:semiHidden="1" w:uiPriority="39" w:unhideWhenUsed="1"/>
+    <w:lsdException w:name="toc 3" w:semiHidden="1" w:uiPriority="39" w:unhideWhenUsed="1"/>
+    <w:lsdException w:name="toc 4" w:semiHidden="1" w:uiPriority="39" w:unhideWhenUsed="1"/>
+    <w:lsdException w:name="toc 5" w:semiHidden="1" w:uiPriority="39" w:unhideWhenUsed="1"/>
+    <w:lsdException w:name="toc 6" w:semiHidden="1" w:uiPriority="39" w:unhideWhenUsed="1"/>
+    <w:lsdException w:name="toc 7" w:semiHidden="1" w:uiPriority="39" w:unhideWhenUsed="1"/>
+    <w:lsdException w:name="toc 8" w:semiHidden="1" w:uiPriority="39" w:unhideWhenUsed="1"/>
+    <w:lsdException w:name="toc 9" w:semiHidden="1" w:uiPriority="39" w:unhideWhenUsed="1"/>
     <w:lsdException w:name="Normal Indent" w:semiHidden="1" w:unhideWhenUsed="1"/>
     <w:lsdException w:name="footnote text" w:semiHidden="1" w:unhideWhenUsed="1"/>
     <w:lsdException w:name="annotation text" w:semiHidden="1" w:unhideWhenUsed="1"/>
     <w:lsdException w:name="header" w:semiHidden="1" w:unhideWhenUsed="1"/>
     <w:lsdException w:name="footer" w:semiHidden="1" w:unhideWhenUsed="1"/>
     <w:lsdException w:name="index heading" w:semiHidden="1" w:unhideWhenUsed="1"/>
-    <w:lsdException w:name="caption" w:uiPriority="35" w:semiHidden="1" w:unhideWhenUsed="1" w:qFormat="1"/>
+    <w:lsdException w:name="caption" w:semiHidden="1" w:uiPriority="35" w:unhideWhenUsed="1" w:qFormat="1"/>
     <w:lsdException w:name="table of figures" w:semiHidden="1" w:unhideWhenUsed="1"/>
     <w:lsdException w:name="envelope address" w:semiHidden="1" w:unhideWhenUsed="1"/>
     <w:lsdException w:name="envelope return" w:semiHidden="1" w:unhideWhenUsed="1"/>
@@ -640,7 +768,7 @@
     <w:lsdException w:name="Title" w:uiPriority="10" w:qFormat="1"/>
     <w:lsdException w:name="Closing" w:semiHidden="1" w:unhideWhenUsed="1"/>
     <w:lsdException w:name="Signature" w:semiHidden="1" w:unhideWhenUsed="1"/>
-    <w:lsdException w:name="Default Paragraph Font" w:uiPriority="1" w:semiHidden="1" w:unhideWhenUsed="1"/>
+    <w:lsdException w:name="Default Paragraph Font" w:semiHidden="1" w:uiPriority="1" w:unhideWhenUsed="1"/>
     <w:lsdException w:name="Body Text" w:semiHidden="1" w:unhideWhenUsed="1"/>
     <w:lsdException w:name="Body Text Indent" w:semiHidden="1" w:unhideWhenUsed="1"/>
     <w:lsdException w:name="List Continue" w:semiHidden="1" w:unhideWhenUsed="1"/>
@@ -680,7 +808,6 @@
     <w:lsdException w:name="HTML Sample" w:semiHidden="1" w:unhideWhenUsed="1"/>
     <w:lsdException w:name="HTML Typewriter" w:semiHidden="1" w:unhideWhenUsed="1"/>
     <w:lsdException w:name="HTML Variable" w:semiHidden="1" w:unhideWhenUsed="1"/>
-    <w:lsdException w:name="Normal Table" w:semiHidden="1" w:unhideWhenUsed="1"/>
     <w:lsdException w:name="annotation subject" w:semiHidden="1" w:unhideWhenUsed="1"/>
     <w:lsdException w:name="No List" w:semiHidden="1" w:unhideWhenUsed="1"/>
     <w:lsdException w:name="Outline List 1" w:semiHidden="1" w:unhideWhenUsed="1"/>
@@ -723,11 +850,8 @@
     <w:lsdException w:name="Table Contemporary" w:semiHidden="1" w:unhideWhenUsed="1"/>
     <w:lsdException w:name="Table Elegant" w:semiHidden="1" w:unhideWhenUsed="1"/>
     <w:lsdException w:name="Table Professional" w:semiHidden="1" w:unhideWhenUsed="1"/>
-    <w:lsdException w:name="Table Subtle 1" w:semiHidden="1" w:unhideWhenUsed="1"/>
     <w:lsdException w:name="Table Subtle 2" w:semiHidden="1" w:unhideWhenUsed="1"/>
     <w:lsdException w:name="Table Web 1" w:semiHidden="1" w:unhideWhenUsed="1"/>
-    <w:lsdException w:name="Table Web 2" w:semiHidden="1" w:unhideWhenUsed="1"/>
-    <w:lsdException w:name="Table Web 3" w:semiHidden="1" w:unhideWhenUsed="1"/>
     <w:lsdException w:name="Balloon Text" w:semiHidden="1" w:unhideWhenUsed="1"/>
     <w:lsdException w:name="Table Grid" w:uiPriority="39"/>
     <w:lsdException w:name="Table Theme" w:semiHidden="1" w:unhideWhenUsed="1"/>
@@ -840,8 +964,8 @@
     <w:lsdException w:name="Subtle Reference" w:uiPriority="31" w:qFormat="1"/>
     <w:lsdException w:name="Intense Reference" w:uiPriority="32" w:qFormat="1"/>
     <w:lsdException w:name="Book Title" w:uiPriority="33" w:qFormat="1"/>
-    <w:lsdException w:name="Bibliography" w:uiPriority="37" w:semiHidden="1" w:unhideWhenUsed="1"/>
-    <w:lsdException w:name="TOC Heading" w:uiPriority="39" w:semiHidden="1" w:unhideWhenUsed="1" w:qFormat="1"/>
+    <w:lsdException w:name="Bibliography" w:semiHidden="1" w:uiPriority="37" w:unhideWhenUsed="1"/>
+    <w:lsdException w:name="TOC Heading" w:semiHidden="1" w:uiPriority="39" w:unhideWhenUsed="1" w:qFormat="1"/>
     <w:lsdException w:name="Plain Table 1" w:uiPriority="41"/>
     <w:lsdException w:name="Plain Table 2" w:uiPriority="42"/>
     <w:lsdException w:name="Plain Table 3" w:uiPriority="43"/>
@@ -946,18 +1070,23 @@
     <w:lsdException w:name="List Table 5 Dark Accent 6" w:uiPriority="50"/>
     <w:lsdException w:name="List Table 6 Colorful Accent 6" w:uiPriority="51"/>
     <w:lsdException w:name="List Table 7 Colorful Accent 6" w:uiPriority="52"/>
+    <w:lsdException w:name="Mention" w:semiHidden="1" w:unhideWhenUsed="1"/>
+    <w:lsdException w:name="Smart Hyperlink" w:semiHidden="1" w:unhideWhenUsed="1"/>
+    <w:lsdException w:name="Hashtag" w:semiHidden="1" w:unhideWhenUsed="1"/>
+    <w:lsdException w:name="Unresolved Mention" w:semiHidden="1" w:unhideWhenUsed="1"/>
+    <w:lsdException w:name="Smart Link" w:semiHidden="1" w:unhideWhenUsed="1"/>
   </w:latentStyles>
-  <w:style w:type="paragraph" w:styleId="Normal" w:default="1">
+  <w:style w:type="paragraph" w:default="1" w:styleId="Normal">
     <w:name w:val="Normal"/>
     <w:qFormat/>
   </w:style>
-  <w:style w:type="character" w:styleId="DefaultParagraphFont" w:default="1">
+  <w:style w:type="character" w:default="1" w:styleId="Fuentedeprrafopredeter">
     <w:name w:val="Default Paragraph Font"/>
     <w:uiPriority w:val="1"/>
     <w:semiHidden/>
     <w:unhideWhenUsed/>
   </w:style>
-  <w:style w:type="table" w:styleId="TableNormal" w:default="1">
+  <w:style w:type="table" w:default="1" w:styleId="Tablanormal">
     <w:name w:val="Normal Table"/>
     <w:uiPriority w:val="99"/>
     <w:semiHidden/>
@@ -972,7 +1101,7 @@
       </w:tblCellMar>
     </w:tblPr>
   </w:style>
-  <w:style w:type="numbering" w:styleId="NoList" w:default="1">
+  <w:style w:type="numbering" w:default="1" w:styleId="Sinlista">
     <w:name w:val="No List"/>
     <w:uiPriority w:val="99"/>
     <w:semiHidden/>

</xml_diff>